<commit_message>
theres some more about vectorization here
</commit_message>
<xml_diff>
--- a/CONCURRENT SYSTEMS ASSIGNMENT REPORT.docx
+++ b/CONCURRENT SYSTEMS ASSIGNMENT REPORT.docx
@@ -759,15 +759,45 @@
         <w:p>
           <w:r>
             <w:tab/>
+            <w:t>Trying Vectorization</w:t>
+          </w:r>
+        </w:p>
+        <w:p>
+          <w:r>
+            <w:tab/>
+          </w:r>
+          <w:r>
+            <w:tab/>
+            <w:t>_m128</w:t>
+          </w:r>
+        </w:p>
+        <w:p>
+          <w:r>
+            <w:tab/>
+          </w:r>
+          <w:r>
+            <w:tab/>
+            <w:t>_m128d</w:t>
+          </w:r>
+        </w:p>
+        <w:p>
+          <w:r>
+            <w:tab/>
+          </w:r>
+          <w:r>
+            <w:tab/>
+            <w:t>SIMD vectorization</w:t>
+          </w:r>
+        </w:p>
+        <w:p>
+          <w:r>
+            <w:tab/>
           </w:r>
           <w:r>
             <w:tab/>
           </w:r>
         </w:p>
-        <w:p>
-          <w:bookmarkStart w:id="0" w:name="_GoBack"/>
-          <w:bookmarkEnd w:id="0"/>
-        </w:p>
+        <w:p/>
         <w:p/>
         <w:p/>
       </w:sdtContent>
@@ -780,8 +810,8 @@
           <w:szCs w:val="40"/>
         </w:rPr>
       </w:pPr>
-      <w:bookmarkStart w:id="1" w:name="_Hlk4535623"/>
-      <w:bookmarkStart w:id="2" w:name="_Hlk501114800"/>
+      <w:bookmarkStart w:id="0" w:name="_Hlk4535623"/>
+      <w:bookmarkStart w:id="1" w:name="_Hlk501114800"/>
       <w:r>
         <w:rPr>
           <w:sz w:val="40"/>
@@ -791,7 +821,7 @@
         <w:t>Getting started</w:t>
       </w:r>
     </w:p>
-    <w:bookmarkEnd w:id="1"/>
+    <w:bookmarkEnd w:id="0"/>
     <w:p>
       <w:r>
         <w:rPr>
@@ -893,17 +923,17 @@
           <w:szCs w:val="24"/>
         </w:rPr>
       </w:pPr>
-      <w:bookmarkStart w:id="3" w:name="_Toc501116468"/>
-      <w:bookmarkStart w:id="4" w:name="_Hlk4535709"/>
+      <w:bookmarkStart w:id="2" w:name="_Toc501116468"/>
+      <w:bookmarkStart w:id="3" w:name="_Hlk4535709"/>
+      <w:bookmarkEnd w:id="1"/>
+      <w:r>
+        <w:rPr>
+          <w:sz w:val="24"/>
+          <w:szCs w:val="24"/>
+        </w:rPr>
+        <w:t>S</w:t>
+      </w:r>
       <w:bookmarkEnd w:id="2"/>
-      <w:r>
-        <w:rPr>
-          <w:sz w:val="24"/>
-          <w:szCs w:val="24"/>
-        </w:rPr>
-        <w:t>S</w:t>
-      </w:r>
-      <w:bookmarkEnd w:id="3"/>
       <w:r>
         <w:rPr>
           <w:sz w:val="24"/>
@@ -924,7 +954,7 @@
         </w:rPr>
         <w:t xml:space="preserve">We started the assignment in reading week and our first step was to understand what was happening in the original </w:t>
       </w:r>
-      <w:bookmarkEnd w:id="4"/>
+      <w:bookmarkEnd w:id="3"/>
       <w:r>
         <w:rPr>
           <w:szCs w:val="24"/>
@@ -953,7 +983,7 @@
           <w:szCs w:val="24"/>
         </w:rPr>
       </w:pPr>
-      <w:bookmarkStart w:id="5" w:name="_Toc501116469"/>
+      <w:bookmarkStart w:id="4" w:name="_Toc501116469"/>
       <w:r>
         <w:rPr>
           <w:sz w:val="24"/>
@@ -961,7 +991,7 @@
         </w:rPr>
         <w:t>S</w:t>
       </w:r>
-      <w:bookmarkEnd w:id="5"/>
+      <w:bookmarkEnd w:id="4"/>
       <w:r>
         <w:rPr>
           <w:sz w:val="24"/>
@@ -1712,7 +1742,7 @@
           <w:szCs w:val="24"/>
         </w:rPr>
       </w:pPr>
-      <w:bookmarkStart w:id="6" w:name="_Hlk4579323"/>
+      <w:bookmarkStart w:id="5" w:name="_Hlk4579323"/>
       <w:r>
         <w:rPr>
           <w:rFonts w:asciiTheme="majorHAnsi" w:eastAsiaTheme="majorEastAsia" w:hAnsiTheme="majorHAnsi" w:cstheme="majorBidi"/>
@@ -1763,7 +1793,7 @@
         <w:t>3)</w:t>
       </w:r>
     </w:p>
-    <w:bookmarkEnd w:id="6"/>
+    <w:bookmarkEnd w:id="5"/>
     <w:p>
       <w:pPr>
         <w:rPr>
@@ -7759,40 +7789,6 @@
     <w:p>
       <w:pPr>
         <w:rPr>
-          <w:szCs w:val="24"/>
-        </w:rPr>
-      </w:pPr>
-      <w:r>
-        <w:rPr>
-          <w:szCs w:val="24"/>
-        </w:rPr>
-        <w:t xml:space="preserve">We </w:t>
-      </w:r>
-      <w:proofErr w:type="gramStart"/>
-      <w:r>
-        <w:rPr>
-          <w:szCs w:val="24"/>
-        </w:rPr>
-        <w:t>wondering</w:t>
-      </w:r>
-      <w:proofErr w:type="gramEnd"/>
-      <w:r>
-        <w:rPr>
-          <w:szCs w:val="24"/>
-        </w:rPr>
-        <w:t xml:space="preserve"> if trying to parallelize it all the way down to the inner most for loop would have any improvements or would be worse.</w:t>
-      </w:r>
-    </w:p>
-    <w:p>
-      <w:pPr>
-        <w:rPr>
-          <w:szCs w:val="24"/>
-        </w:rPr>
-      </w:pPr>
-    </w:p>
-    <w:p>
-      <w:pPr>
-        <w:rPr>
           <w:rFonts w:asciiTheme="majorHAnsi" w:eastAsiaTheme="majorEastAsia" w:hAnsiTheme="majorHAnsi" w:cstheme="majorBidi"/>
           <w:b/>
           <w:bCs/>
@@ -7864,13 +7860,30 @@
           <w:szCs w:val="24"/>
         </w:rPr>
       </w:pPr>
-    </w:p>
-    <w:p>
-      <w:pPr>
-        <w:rPr>
-          <w:szCs w:val="24"/>
-        </w:rPr>
-      </w:pPr>
+      <w:r>
+        <w:rPr>
+          <w:szCs w:val="24"/>
+        </w:rPr>
+        <w:t>We wonder</w:t>
+      </w:r>
+      <w:r>
+        <w:rPr>
+          <w:szCs w:val="24"/>
+        </w:rPr>
+        <w:t>ed</w:t>
+      </w:r>
+      <w:r>
+        <w:rPr>
+          <w:szCs w:val="24"/>
+        </w:rPr>
+        <w:t xml:space="preserve"> if trying to parallelize it all the way down to the inner most for loop would have any improvements or would be worse.</w:t>
+      </w:r>
+      <w:r>
+        <w:rPr>
+          <w:szCs w:val="24"/>
+        </w:rPr>
+        <w:t xml:space="preserve"> </w:t>
+      </w:r>
       <w:r>
         <w:rPr>
           <w:szCs w:val="24"/>
@@ -7881,6 +7894,12 @@
         <w:rPr>
           <w:szCs w:val="24"/>
         </w:rPr>
+        <w:t>‘</w:t>
+      </w:r>
+      <w:r>
+        <w:rPr>
+          <w:szCs w:val="24"/>
+        </w:rPr>
         <w:t xml:space="preserve">#pragma </w:t>
       </w:r>
       <w:proofErr w:type="spellStart"/>
@@ -7915,12 +7934,24 @@
         <w:rPr>
           <w:szCs w:val="24"/>
         </w:rPr>
+        <w:t>’</w:t>
+      </w:r>
+      <w:r>
+        <w:rPr>
+          <w:szCs w:val="24"/>
+        </w:rPr>
         <w:t xml:space="preserve"> to </w:t>
       </w:r>
       <w:r>
         <w:rPr>
           <w:szCs w:val="24"/>
         </w:rPr>
+        <w:t>‘</w:t>
+      </w:r>
+      <w:r>
+        <w:rPr>
+          <w:szCs w:val="24"/>
+        </w:rPr>
         <w:t xml:space="preserve">#pragma </w:t>
       </w:r>
       <w:proofErr w:type="spellStart"/>
@@ -7953,7 +7984,25 @@
         <w:rPr>
           <w:szCs w:val="24"/>
         </w:rPr>
-        <w:t>. We needed to do some altering of the code to be able to parallelize it down to the inner most for loop and here is the snippet of code we came up with:</w:t>
+        <w:t>’</w:t>
+      </w:r>
+      <w:r>
+        <w:rPr>
+          <w:szCs w:val="24"/>
+        </w:rPr>
+        <w:t>. We needed to do some altering of the code to be able to parallelize it down to the inner most for loop and here is the snippet of code we came up with</w:t>
+      </w:r>
+      <w:r>
+        <w:rPr>
+          <w:szCs w:val="24"/>
+        </w:rPr>
+        <w:t xml:space="preserve"> that gave us a sum within the acceptable differences for all our tests</w:t>
+      </w:r>
+      <w:r>
+        <w:rPr>
+          <w:szCs w:val="24"/>
+        </w:rPr>
+        <w:t>:</w:t>
       </w:r>
     </w:p>
     <w:p>
@@ -8039,9 +8088,451 @@
           <w:szCs w:val="24"/>
         </w:rPr>
       </w:pPr>
+      <w:r>
+        <w:rPr>
+          <w:szCs w:val="24"/>
+        </w:rPr>
+        <w:t>Unfortunately, after running these only a few times, we noticed that the times we got were worse than the original slower program, so we abandoned this attempt</w:t>
+      </w:r>
+      <w:r>
+        <w:rPr>
+          <w:szCs w:val="24"/>
+        </w:rPr>
+        <w:t xml:space="preserve"> and moved on</w:t>
+      </w:r>
+      <w:r>
+        <w:rPr>
+          <w:szCs w:val="24"/>
+        </w:rPr>
+        <w:t>.</w:t>
+      </w:r>
+    </w:p>
+    <w:p>
+      <w:pPr>
+        <w:rPr>
+          <w:rFonts w:asciiTheme="majorHAnsi" w:eastAsiaTheme="majorEastAsia" w:hAnsiTheme="majorHAnsi" w:cstheme="majorBidi"/>
+          <w:b/>
+          <w:bCs/>
+          <w:caps/>
+          <w:sz w:val="40"/>
+          <w:szCs w:val="40"/>
+        </w:rPr>
+      </w:pPr>
+      <w:r>
+        <w:rPr>
+          <w:rFonts w:asciiTheme="majorHAnsi" w:eastAsiaTheme="majorEastAsia" w:hAnsiTheme="majorHAnsi" w:cstheme="majorBidi"/>
+          <w:b/>
+          <w:bCs/>
+          <w:caps/>
+          <w:sz w:val="40"/>
+          <w:szCs w:val="40"/>
+        </w:rPr>
+        <w:lastRenderedPageBreak/>
+        <w:t xml:space="preserve">Trying </w:t>
+      </w:r>
+      <w:r>
+        <w:rPr>
+          <w:rFonts w:asciiTheme="majorHAnsi" w:eastAsiaTheme="majorEastAsia" w:hAnsiTheme="majorHAnsi" w:cstheme="majorBidi"/>
+          <w:b/>
+          <w:bCs/>
+          <w:caps/>
+          <w:sz w:val="40"/>
+          <w:szCs w:val="40"/>
+        </w:rPr>
+        <w:t>Vectorization</w:t>
+      </w:r>
+    </w:p>
+    <w:p>
+      <w:pPr>
+        <w:rPr>
+          <w:rFonts w:asciiTheme="majorHAnsi" w:eastAsiaTheme="majorEastAsia" w:hAnsiTheme="majorHAnsi" w:cstheme="majorBidi"/>
+          <w:b/>
+          <w:bCs/>
+          <w:szCs w:val="24"/>
+        </w:rPr>
+      </w:pPr>
+      <w:r>
+        <w:rPr>
+          <w:rFonts w:asciiTheme="majorHAnsi" w:eastAsiaTheme="majorEastAsia" w:hAnsiTheme="majorHAnsi" w:cstheme="majorBidi"/>
+          <w:b/>
+          <w:bCs/>
+          <w:szCs w:val="24"/>
+        </w:rPr>
+        <w:t>_m128</w:t>
+      </w:r>
+    </w:p>
+    <w:p>
+      <w:pPr>
+        <w:rPr>
+          <w:szCs w:val="24"/>
+        </w:rPr>
+      </w:pPr>
+      <w:r>
+        <w:rPr>
+          <w:szCs w:val="24"/>
+        </w:rPr>
+        <w:t>We began our first attempt at Vectorization when we found a slide in the notes</w:t>
+      </w:r>
+      <w:r>
+        <w:rPr>
+          <w:szCs w:val="24"/>
+        </w:rPr>
+        <w:t xml:space="preserve"> Vector programming with the following example:</w:t>
+      </w:r>
+    </w:p>
+    <w:p>
+      <w:pPr>
+        <w:rPr>
+          <w:szCs w:val="24"/>
+        </w:rPr>
+      </w:pPr>
+      <w:r>
+        <w:rPr>
+          <w:noProof/>
+        </w:rPr>
+        <w:drawing>
+          <wp:inline distT="0" distB="0" distL="0" distR="0" wp14:anchorId="4BAB4E03" wp14:editId="22B4C87B">
+            <wp:extent cx="5753100" cy="4317720"/>
+            <wp:effectExtent l="114300" t="114300" r="152400" b="140335"/>
+            <wp:docPr id="12" name="Picture 12"/>
+            <wp:cNvGraphicFramePr>
+              <a:graphicFrameLocks xmlns:a="http://schemas.openxmlformats.org/drawingml/2006/main" noChangeAspect="1"/>
+            </wp:cNvGraphicFramePr>
+            <a:graphic xmlns:a="http://schemas.openxmlformats.org/drawingml/2006/main">
+              <a:graphicData uri="http://schemas.openxmlformats.org/drawingml/2006/picture">
+                <pic:pic xmlns:pic="http://schemas.openxmlformats.org/drawingml/2006/picture">
+                  <pic:nvPicPr>
+                    <pic:cNvPr id="1" name=""/>
+                    <pic:cNvPicPr/>
+                  </pic:nvPicPr>
+                  <pic:blipFill>
+                    <a:blip r:embed="rId15"/>
+                    <a:stretch>
+                      <a:fillRect/>
+                    </a:stretch>
+                  </pic:blipFill>
+                  <pic:spPr>
+                    <a:xfrm>
+                      <a:off x="0" y="0"/>
+                      <a:ext cx="5786078" cy="4342470"/>
+                    </a:xfrm>
+                    <a:prstGeom prst="rect">
+                      <a:avLst/>
+                    </a:prstGeom>
+                    <a:solidFill>
+                      <a:srgbClr val="FFFFFF">
+                        <a:shade val="85000"/>
+                      </a:srgbClr>
+                    </a:solidFill>
+                    <a:ln w="88900" cap="sq">
+                      <a:solidFill>
+                        <a:srgbClr val="FFFFFF"/>
+                      </a:solidFill>
+                      <a:miter lim="800000"/>
+                    </a:ln>
+                    <a:effectLst>
+                      <a:outerShdw blurRad="55000" dist="18000" dir="5400000" algn="tl" rotWithShape="0">
+                        <a:srgbClr val="000000">
+                          <a:alpha val="40000"/>
+                        </a:srgbClr>
+                      </a:outerShdw>
+                    </a:effectLst>
+                    <a:scene3d>
+                      <a:camera prst="orthographicFront"/>
+                      <a:lightRig rig="twoPt" dir="t">
+                        <a:rot lat="0" lon="0" rev="7200000"/>
+                      </a:lightRig>
+                    </a:scene3d>
+                    <a:sp3d>
+                      <a:bevelT w="25400" h="19050"/>
+                      <a:contourClr>
+                        <a:srgbClr val="FFFFFF"/>
+                      </a:contourClr>
+                    </a:sp3d>
+                  </pic:spPr>
+                </pic:pic>
+              </a:graphicData>
+            </a:graphic>
+          </wp:inline>
+        </w:drawing>
+      </w:r>
+      <w:r>
+        <w:rPr>
+          <w:szCs w:val="24"/>
+        </w:rPr>
+        <w:t xml:space="preserve"> </w:t>
+      </w:r>
+    </w:p>
+    <w:p>
+      <w:pPr>
+        <w:rPr>
+          <w:szCs w:val="24"/>
+        </w:rPr>
+      </w:pPr>
+      <w:r>
+        <w:rPr>
+          <w:szCs w:val="24"/>
+        </w:rPr>
+        <w:t>We attempted to vectorize our code and came up with this piece of code that gave us the results within the accepted difference:</w:t>
+      </w:r>
+    </w:p>
+    <w:p>
+      <w:pPr>
+        <w:rPr>
+          <w:szCs w:val="24"/>
+        </w:rPr>
+      </w:pPr>
+      <w:r>
+        <w:rPr>
+          <w:noProof/>
+        </w:rPr>
+        <w:lastRenderedPageBreak/>
+        <w:drawing>
+          <wp:inline distT="0" distB="0" distL="0" distR="0" wp14:anchorId="67B9FF00" wp14:editId="5A3031A4">
+            <wp:extent cx="6309360" cy="7094220"/>
+            <wp:effectExtent l="133350" t="114300" r="129540" b="163830"/>
+            <wp:docPr id="13" name="Picture 13"/>
+            <wp:cNvGraphicFramePr>
+              <a:graphicFrameLocks xmlns:a="http://schemas.openxmlformats.org/drawingml/2006/main" noChangeAspect="1"/>
+            </wp:cNvGraphicFramePr>
+            <a:graphic xmlns:a="http://schemas.openxmlformats.org/drawingml/2006/main">
+              <a:graphicData uri="http://schemas.openxmlformats.org/drawingml/2006/picture">
+                <pic:pic xmlns:pic="http://schemas.openxmlformats.org/drawingml/2006/picture">
+                  <pic:nvPicPr>
+                    <pic:cNvPr id="1" name=""/>
+                    <pic:cNvPicPr/>
+                  </pic:nvPicPr>
+                  <pic:blipFill rotWithShape="1">
+                    <a:blip r:embed="rId16"/>
+                    <a:srcRect b="1940"/>
+                    <a:stretch/>
+                  </pic:blipFill>
+                  <pic:spPr bwMode="auto">
+                    <a:xfrm>
+                      <a:off x="0" y="0"/>
+                      <a:ext cx="6309360" cy="7094220"/>
+                    </a:xfrm>
+                    <a:prstGeom prst="rect">
+                      <a:avLst/>
+                    </a:prstGeom>
+                    <a:solidFill>
+                      <a:srgbClr val="FFFFFF">
+                        <a:shade val="85000"/>
+                      </a:srgbClr>
+                    </a:solidFill>
+                    <a:ln w="88900" cap="sq" cmpd="sng" algn="ctr">
+                      <a:solidFill>
+                        <a:srgbClr val="FFFFFF"/>
+                      </a:solidFill>
+                      <a:prstDash val="solid"/>
+                      <a:miter lim="800000"/>
+                      <a:headEnd type="none" w="med" len="med"/>
+                      <a:tailEnd type="none" w="med" len="med"/>
+                    </a:ln>
+                    <a:effectLst>
+                      <a:outerShdw blurRad="55000" dist="18000" dir="5400000" algn="tl" rotWithShape="0">
+                        <a:srgbClr val="000000">
+                          <a:alpha val="40000"/>
+                        </a:srgbClr>
+                      </a:outerShdw>
+                    </a:effectLst>
+                    <a:scene3d>
+                      <a:camera prst="orthographicFront"/>
+                      <a:lightRig rig="twoPt" dir="t">
+                        <a:rot lat="0" lon="0" rev="7200000"/>
+                      </a:lightRig>
+                    </a:scene3d>
+                    <a:sp3d>
+                      <a:bevelT w="25400" h="19050"/>
+                      <a:contourClr>
+                        <a:srgbClr val="FFFFFF"/>
+                      </a:contourClr>
+                    </a:sp3d>
+                    <a:extLst>
+                      <a:ext uri="{53640926-AAD7-44D8-BBD7-CCE9431645EC}">
+                        <a14:shadowObscured xmlns:a14="http://schemas.microsoft.com/office/drawing/2010/main"/>
+                      </a:ext>
+                    </a:extLst>
+                  </pic:spPr>
+                </pic:pic>
+              </a:graphicData>
+            </a:graphic>
+          </wp:inline>
+        </w:drawing>
+      </w:r>
+    </w:p>
+    <w:p>
+      <w:pPr>
+        <w:rPr>
+          <w:szCs w:val="24"/>
+        </w:rPr>
+      </w:pPr>
+      <w:r>
+        <w:rPr>
+          <w:szCs w:val="24"/>
+        </w:rPr>
+        <w:t xml:space="preserve">but realized that we not improving our times much at all, maybe 2x </w:t>
+      </w:r>
+      <w:r>
+        <w:rPr>
+          <w:szCs w:val="24"/>
+        </w:rPr>
+        <w:t>occasionally</w:t>
+      </w:r>
+      <w:r>
+        <w:rPr>
+          <w:szCs w:val="24"/>
+        </w:rPr>
+        <w:t>, but the average was no improvement</w:t>
+      </w:r>
+      <w:r>
+        <w:rPr>
+          <w:szCs w:val="24"/>
+        </w:rPr>
+        <w:t>.</w:t>
+      </w:r>
+    </w:p>
+    <w:p>
+      <w:pPr>
+        <w:rPr>
+          <w:szCs w:val="24"/>
+        </w:rPr>
+      </w:pPr>
+    </w:p>
+    <w:p>
+      <w:pPr>
+        <w:rPr>
+          <w:rFonts w:asciiTheme="majorHAnsi" w:eastAsiaTheme="majorEastAsia" w:hAnsiTheme="majorHAnsi" w:cstheme="majorBidi"/>
+          <w:b/>
+          <w:bCs/>
+          <w:szCs w:val="24"/>
+        </w:rPr>
+      </w:pPr>
+    </w:p>
+    <w:p>
+      <w:pPr>
+        <w:rPr>
+          <w:rFonts w:asciiTheme="majorHAnsi" w:eastAsiaTheme="majorEastAsia" w:hAnsiTheme="majorHAnsi" w:cstheme="majorBidi"/>
+          <w:b/>
+          <w:bCs/>
+          <w:szCs w:val="24"/>
+        </w:rPr>
+      </w:pPr>
+    </w:p>
+    <w:p>
+      <w:pPr>
+        <w:rPr>
+          <w:rFonts w:asciiTheme="majorHAnsi" w:eastAsiaTheme="majorEastAsia" w:hAnsiTheme="majorHAnsi" w:cstheme="majorBidi"/>
+          <w:b/>
+          <w:bCs/>
+          <w:szCs w:val="24"/>
+        </w:rPr>
+      </w:pPr>
+      <w:r>
+        <w:rPr>
+          <w:rFonts w:asciiTheme="majorHAnsi" w:eastAsiaTheme="majorEastAsia" w:hAnsiTheme="majorHAnsi" w:cstheme="majorBidi"/>
+          <w:b/>
+          <w:bCs/>
+          <w:szCs w:val="24"/>
+        </w:rPr>
+        <w:lastRenderedPageBreak/>
+        <w:t>_m128</w:t>
+      </w:r>
+      <w:r>
+        <w:rPr>
+          <w:rFonts w:asciiTheme="majorHAnsi" w:eastAsiaTheme="majorEastAsia" w:hAnsiTheme="majorHAnsi" w:cstheme="majorBidi"/>
+          <w:b/>
+          <w:bCs/>
+          <w:szCs w:val="24"/>
+        </w:rPr>
+        <w:t>d</w:t>
+      </w:r>
+    </w:p>
+    <w:p>
+      <w:pPr>
+        <w:rPr>
+          <w:szCs w:val="24"/>
+        </w:rPr>
+      </w:pPr>
+      <w:r>
+        <w:rPr>
+          <w:szCs w:val="24"/>
+        </w:rPr>
+        <w:t>W</w:t>
+      </w:r>
+      <w:r>
+        <w:rPr>
+          <w:szCs w:val="24"/>
+        </w:rPr>
+        <w:t>e switched over to using _m128d to see if this made any difference</w:t>
+      </w:r>
+      <w:r>
+        <w:rPr>
+          <w:szCs w:val="24"/>
+        </w:rPr>
+        <w:t xml:space="preserve"> and if it improved our time in anyway. This required a lot of casting to doubles and adjustments to the code and again, we found that </w:t>
+      </w:r>
+      <w:r>
+        <w:rPr>
+          <w:szCs w:val="24"/>
+        </w:rPr>
+        <w:t xml:space="preserve">we </w:t>
+      </w:r>
+      <w:r>
+        <w:rPr>
+          <w:szCs w:val="24"/>
+        </w:rPr>
+        <w:t xml:space="preserve">were </w:t>
+      </w:r>
+      <w:r>
+        <w:rPr>
+          <w:szCs w:val="24"/>
+        </w:rPr>
+        <w:t xml:space="preserve">not improving our times much at all, maybe 2x occasionally, </w:t>
+      </w:r>
+      <w:r>
+        <w:rPr>
+          <w:szCs w:val="24"/>
+        </w:rPr>
+        <w:t>the same as with _m128 and on</w:t>
+      </w:r>
+      <w:r>
+        <w:rPr>
+          <w:szCs w:val="24"/>
+        </w:rPr>
+        <w:t xml:space="preserve"> average </w:t>
+      </w:r>
+      <w:r>
+        <w:rPr>
+          <w:szCs w:val="24"/>
+        </w:rPr>
+        <w:t xml:space="preserve">there </w:t>
+      </w:r>
+      <w:r>
+        <w:rPr>
+          <w:szCs w:val="24"/>
+        </w:rPr>
+        <w:t>was no improvement.</w:t>
+      </w:r>
+      <w:bookmarkStart w:id="6" w:name="_GoBack"/>
+      <w:bookmarkEnd w:id="6"/>
+    </w:p>
+    <w:p>
+      <w:pPr>
+        <w:rPr>
+          <w:szCs w:val="24"/>
+        </w:rPr>
+      </w:pPr>
+    </w:p>
+    <w:p>
+      <w:pPr>
+        <w:rPr>
+          <w:szCs w:val="24"/>
+        </w:rPr>
+      </w:pPr>
     </w:p>
     <w:sectPr>
-      <w:headerReference w:type="default" r:id="rId15"/>
+      <w:headerReference w:type="default" r:id="rId17"/>
       <w:pgSz w:w="12240" w:h="15840" w:code="1"/>
       <w:pgMar w:top="720" w:right="1152" w:bottom="720" w:left="1152" w:header="0" w:footer="0" w:gutter="0"/>
       <w:pgNumType w:start="1"/>

</xml_diff>

<commit_message>
literally almost there, so close wtf
</commit_message>
<xml_diff>
--- a/CONCURRENT SYSTEMS ASSIGNMENT REPORT.docx
+++ b/CONCURRENT SYSTEMS ASSIGNMENT REPORT.docx
@@ -938,16 +938,12 @@
           </w:r>
           <w:r>
             <w:tab/>
-            <w:t xml:space="preserve">No Loops for </w:t>
           </w:r>
           <w:proofErr w:type="spellStart"/>
           <w:r>
-            <w:t>Kernel_order</w:t>
+            <w:t>Hashmaps</w:t>
           </w:r>
           <w:proofErr w:type="spellEnd"/>
-          <w:r>
-            <w:t xml:space="preserve"> == 1</w:t>
-          </w:r>
         </w:p>
         <w:bookmarkEnd w:id="0"/>
         <w:p>
@@ -9511,9 +9507,7 @@
           <w:szCs w:val="24"/>
         </w:rPr>
       </w:pPr>
-      <w:bookmarkStart w:id="8" w:name="_GoBack"/>
     </w:p>
-    <w:bookmarkEnd w:id="8"/>
     <w:p>
       <w:pPr>
         <w:pStyle w:val="Heading1"/>
@@ -9542,28 +9536,46 @@
       </w:pPr>
       <w:r>
         <w:rPr>
+          <w:szCs w:val="24"/>
+        </w:rPr>
+        <w:t>A</w:t>
+      </w:r>
+      <w:r>
+        <w:rPr>
+          <w:szCs w:val="24"/>
+        </w:rPr>
+        <w:t>long the way we tried a few other things too that helped us come to the conclusions we eventually came to</w:t>
+      </w:r>
+      <w:r>
+        <w:rPr>
+          <w:szCs w:val="24"/>
+        </w:rPr>
+        <w:t xml:space="preserve"> and get our final piece of code working as we wanted</w:t>
+      </w:r>
+      <w:r>
+        <w:rPr>
+          <w:szCs w:val="24"/>
+        </w:rPr>
+        <w:t>. We have outlined these briefly below:</w:t>
+      </w:r>
+    </w:p>
+    <w:p>
+      <w:pPr>
+        <w:rPr>
           <w:rFonts w:asciiTheme="majorHAnsi" w:eastAsiaTheme="majorEastAsia" w:hAnsiTheme="majorHAnsi" w:cstheme="majorBidi"/>
           <w:b/>
           <w:bCs/>
           <w:szCs w:val="24"/>
         </w:rPr>
-        <w:t>Pre vs Post Increment</w:t>
-      </w:r>
-    </w:p>
-    <w:p>
-      <w:pPr>
+      </w:pPr>
+      <w:r>
         <w:rPr>
           <w:rFonts w:asciiTheme="majorHAnsi" w:eastAsiaTheme="majorEastAsia" w:hAnsiTheme="majorHAnsi" w:cstheme="majorBidi"/>
           <w:b/>
           <w:bCs/>
           <w:szCs w:val="24"/>
         </w:rPr>
-      </w:pPr>
-      <w:r>
-        <w:rPr>
-          <w:szCs w:val="24"/>
-        </w:rPr>
-        <w:t>And the results for</w:t>
+        <w:t>Pre vs Post Increment</w:t>
       </w:r>
     </w:p>
     <w:p>
@@ -9577,28 +9589,114 @@
       </w:pPr>
       <w:r>
         <w:rPr>
+          <w:szCs w:val="24"/>
+        </w:rPr>
+        <w:t>Theoretically, pre</w:t>
+      </w:r>
+      <w:r>
+        <w:rPr>
+          <w:szCs w:val="24"/>
+        </w:rPr>
+        <w:t>-</w:t>
+      </w:r>
+      <w:r>
+        <w:rPr>
+          <w:szCs w:val="24"/>
+        </w:rPr>
+        <w:t>increment should be faster, as with pre</w:t>
+      </w:r>
+      <w:r>
+        <w:rPr>
+          <w:szCs w:val="24"/>
+        </w:rPr>
+        <w:t>-</w:t>
+      </w:r>
+      <w:r>
+        <w:rPr>
+          <w:szCs w:val="24"/>
+        </w:rPr>
+        <w:t>increment, there is no need for a second temp value to be created, whereas with post</w:t>
+      </w:r>
+      <w:r>
+        <w:rPr>
+          <w:szCs w:val="24"/>
+        </w:rPr>
+        <w:t>-</w:t>
+      </w:r>
+      <w:r>
+        <w:rPr>
+          <w:szCs w:val="24"/>
+        </w:rPr>
+        <w:t>increment</w:t>
+      </w:r>
+      <w:r>
+        <w:rPr>
+          <w:szCs w:val="24"/>
+        </w:rPr>
+        <w:t xml:space="preserve">, there is a value and a temp increment value. </w:t>
+      </w:r>
+      <w:r>
+        <w:rPr>
+          <w:szCs w:val="24"/>
+        </w:rPr>
+        <w:t xml:space="preserve">This temp increment value gets loaded over the original value. </w:t>
+      </w:r>
+      <w:r>
+        <w:rPr>
+          <w:szCs w:val="24"/>
+        </w:rPr>
+        <w:t>(“</w:t>
+      </w:r>
+      <w:r>
+        <w:rPr>
+          <w:szCs w:val="24"/>
+        </w:rPr>
+        <w:t>Pre-increment is faster than post-increment because post increment keeps a copy of previous (existing) value and adds 1 in the existing value while pre-increment is simply adds 1 without keeping the existing value</w:t>
+      </w:r>
+      <w:r>
+        <w:rPr>
+          <w:szCs w:val="24"/>
+        </w:rPr>
+        <w:t xml:space="preserve">” - </w:t>
+      </w:r>
+      <w:hyperlink r:id="rId25" w:history="1">
+        <w:r>
+          <w:rPr>
+            <w:rStyle w:val="Hyperlink"/>
+          </w:rPr>
+          <w:t>https://www.includehelp.com/tips/c/pre-increment-is-faster-than-post-increment.aspx</w:t>
+        </w:r>
+      </w:hyperlink>
+      <w:r>
+        <w:rPr>
+          <w:szCs w:val="24"/>
+        </w:rPr>
+        <w:t>).</w:t>
+      </w:r>
+      <w:r>
+        <w:rPr>
+          <w:szCs w:val="24"/>
+        </w:rPr>
+        <w:t xml:space="preserve"> We noticed no obvious speed-ups when we tried tests on these.</w:t>
+      </w:r>
+    </w:p>
+    <w:p>
+      <w:pPr>
+        <w:rPr>
           <w:rFonts w:asciiTheme="majorHAnsi" w:eastAsiaTheme="majorEastAsia" w:hAnsiTheme="majorHAnsi" w:cstheme="majorBidi"/>
           <w:b/>
           <w:bCs/>
           <w:szCs w:val="24"/>
         </w:rPr>
-        <w:t>Restrict vs No Restrict</w:t>
-      </w:r>
-    </w:p>
-    <w:p>
-      <w:pPr>
+      </w:pPr>
+      <w:r>
         <w:rPr>
           <w:rFonts w:asciiTheme="majorHAnsi" w:eastAsiaTheme="majorEastAsia" w:hAnsiTheme="majorHAnsi" w:cstheme="majorBidi"/>
           <w:b/>
           <w:bCs/>
           <w:szCs w:val="24"/>
         </w:rPr>
-      </w:pPr>
-      <w:r>
-        <w:rPr>
-          <w:szCs w:val="24"/>
-        </w:rPr>
-        <w:t>And the results for</w:t>
+        <w:t>Restrict vs No Restrict</w:t>
       </w:r>
     </w:p>
     <w:p>
@@ -9612,14 +9710,82 @@
       </w:pPr>
       <w:r>
         <w:rPr>
+          <w:szCs w:val="24"/>
+        </w:rPr>
+        <w:t>“</w:t>
+      </w:r>
+      <w:r>
+        <w:rPr>
+          <w:szCs w:val="24"/>
+        </w:rPr>
+        <w:t>The restrict keyword is a declaration of intent given by the programmer to the compiler. It says that for the lifetime of the pointer, only the pointer itself or a value directly derived from it (such as pointer + 1) will be used to access the object to which it points. This limits the effects of pointer aliasing, aiding optimizations.</w:t>
+      </w:r>
+      <w:r>
+        <w:rPr>
+          <w:szCs w:val="24"/>
+        </w:rPr>
+        <w:t>”</w:t>
+      </w:r>
+      <w:r>
+        <w:rPr>
+          <w:szCs w:val="24"/>
+        </w:rPr>
+        <w:t xml:space="preserve"> (</w:t>
+      </w:r>
+      <w:hyperlink r:id="rId26" w:history="1">
+        <w:r>
+          <w:rPr>
+            <w:rStyle w:val="Hyperlink"/>
+          </w:rPr>
+          <w:t>https://en.wikipedia.org/wiki/Restrict</w:t>
+        </w:r>
+      </w:hyperlink>
+      <w:r>
+        <w:rPr>
+          <w:szCs w:val="24"/>
+        </w:rPr>
+        <w:t xml:space="preserve">) </w:t>
+      </w:r>
+      <w:r>
+        <w:rPr>
+          <w:szCs w:val="24"/>
+        </w:rPr>
+        <w:t xml:space="preserve">Theoretically, restricting the function parameters should result in a speed-up as the compiler will know that the values coming into the function will be </w:t>
+      </w:r>
+      <w:r>
+        <w:rPr>
+          <w:szCs w:val="24"/>
+        </w:rPr>
+        <w:t>restricted</w:t>
+      </w:r>
+      <w:r>
+        <w:rPr>
+          <w:szCs w:val="24"/>
+        </w:rPr>
+        <w:t xml:space="preserve"> to </w:t>
+      </w:r>
+      <w:r>
+        <w:rPr>
+          <w:szCs w:val="24"/>
+        </w:rPr>
+        <w:t>the type labelled, but as with pre-increment, w</w:t>
+      </w:r>
+      <w:r>
+        <w:rPr>
+          <w:szCs w:val="24"/>
+        </w:rPr>
+        <w:t>e noticed no obvious speed-ups when we tried tests on these.</w:t>
+      </w:r>
+    </w:p>
+    <w:p>
+      <w:pPr>
+        <w:rPr>
           <w:rFonts w:asciiTheme="majorHAnsi" w:eastAsiaTheme="majorEastAsia" w:hAnsiTheme="majorHAnsi" w:cstheme="majorBidi"/>
           <w:b/>
           <w:bCs/>
           <w:szCs w:val="24"/>
         </w:rPr>
-        <w:t xml:space="preserve">Casting (doubles, </w:t>
-      </w:r>
-      <w:proofErr w:type="spellStart"/>
+      </w:pPr>
       <w:r>
         <w:rPr>
           <w:rFonts w:asciiTheme="majorHAnsi" w:eastAsiaTheme="majorEastAsia" w:hAnsiTheme="majorHAnsi" w:cstheme="majorBidi"/>
@@ -9627,9 +9793,9 @@
           <w:bCs/>
           <w:szCs w:val="24"/>
         </w:rPr>
-        <w:t>ints</w:t>
-      </w:r>
-      <w:proofErr w:type="spellEnd"/>
+        <w:t xml:space="preserve">Casting (doubles, </w:t>
+      </w:r>
+      <w:proofErr w:type="spellStart"/>
       <w:r>
         <w:rPr>
           <w:rFonts w:asciiTheme="majorHAnsi" w:eastAsiaTheme="majorEastAsia" w:hAnsiTheme="majorHAnsi" w:cstheme="majorBidi"/>
@@ -9637,23 +9803,17 @@
           <w:bCs/>
           <w:szCs w:val="24"/>
         </w:rPr>
-        <w:t>)</w:t>
-      </w:r>
-    </w:p>
-    <w:p>
-      <w:pPr>
+        <w:t>ints</w:t>
+      </w:r>
+      <w:proofErr w:type="spellEnd"/>
+      <w:r>
         <w:rPr>
           <w:rFonts w:asciiTheme="majorHAnsi" w:eastAsiaTheme="majorEastAsia" w:hAnsiTheme="majorHAnsi" w:cstheme="majorBidi"/>
           <w:b/>
           <w:bCs/>
           <w:szCs w:val="24"/>
         </w:rPr>
-      </w:pPr>
-      <w:r>
-        <w:rPr>
-          <w:szCs w:val="24"/>
-        </w:rPr>
-        <w:t>And the results for</w:t>
+        <w:t>)</w:t>
       </w:r>
     </w:p>
     <w:p>
@@ -9667,13 +9827,40 @@
       </w:pPr>
       <w:r>
         <w:rPr>
+          <w:szCs w:val="24"/>
+        </w:rPr>
+        <w:t xml:space="preserve">We wanted to know whether casting would speed up or slow down the time it took to execute our function. We thought that int16_t should be the quickest as it would remove the need for previous casting, but when we tested this, to our surprise, we </w:t>
+      </w:r>
+      <w:proofErr w:type="gramStart"/>
+      <w:r>
+        <w:rPr>
+          <w:szCs w:val="24"/>
+        </w:rPr>
+        <w:t>actually found</w:t>
+      </w:r>
+      <w:proofErr w:type="gramEnd"/>
+      <w:r>
+        <w:rPr>
+          <w:szCs w:val="24"/>
+        </w:rPr>
+        <w:t xml:space="preserve"> that this took a little more time than casting to doubles so we decided to stick with the casting to doubles</w:t>
+      </w:r>
+      <w:r>
+        <w:rPr>
+          <w:szCs w:val="24"/>
+        </w:rPr>
+        <w:t>.</w:t>
+      </w:r>
+    </w:p>
+    <w:p>
+      <w:pPr>
+        <w:rPr>
           <w:rFonts w:asciiTheme="majorHAnsi" w:eastAsiaTheme="majorEastAsia" w:hAnsiTheme="majorHAnsi" w:cstheme="majorBidi"/>
           <w:b/>
           <w:bCs/>
           <w:szCs w:val="24"/>
         </w:rPr>
-        <w:t xml:space="preserve">No Loops for </w:t>
-      </w:r>
+      </w:pPr>
       <w:proofErr w:type="spellStart"/>
       <w:r>
         <w:rPr>
@@ -9682,18 +9869,9 @@
           <w:bCs/>
           <w:szCs w:val="24"/>
         </w:rPr>
-        <w:t>Kernel_order</w:t>
+        <w:t>Hashmaps</w:t>
       </w:r>
       <w:proofErr w:type="spellEnd"/>
-      <w:r>
-        <w:rPr>
-          <w:rFonts w:asciiTheme="majorHAnsi" w:eastAsiaTheme="majorEastAsia" w:hAnsiTheme="majorHAnsi" w:cstheme="majorBidi"/>
-          <w:b/>
-          <w:bCs/>
-          <w:szCs w:val="24"/>
-        </w:rPr>
-        <w:t xml:space="preserve"> == 1</w:t>
-      </w:r>
     </w:p>
     <w:p>
       <w:pPr>
@@ -9705,31 +9883,163 @@
         <w:rPr>
           <w:szCs w:val="24"/>
         </w:rPr>
-        <w:t>And the results for</w:t>
+        <w:t xml:space="preserve">We tried to use </w:t>
+      </w:r>
+      <w:proofErr w:type="spellStart"/>
+      <w:r>
+        <w:rPr>
+          <w:szCs w:val="24"/>
+        </w:rPr>
+        <w:t>hashmaps</w:t>
+      </w:r>
+      <w:proofErr w:type="spellEnd"/>
+      <w:r>
+        <w:rPr>
+          <w:szCs w:val="24"/>
+        </w:rPr>
+        <w:t xml:space="preserve"> as from our previous experience with </w:t>
+      </w:r>
+      <w:proofErr w:type="spellStart"/>
+      <w:r>
+        <w:rPr>
+          <w:szCs w:val="24"/>
+        </w:rPr>
+        <w:t>hashmaps</w:t>
+      </w:r>
+      <w:proofErr w:type="spellEnd"/>
+      <w:r>
+        <w:rPr>
+          <w:szCs w:val="24"/>
+        </w:rPr>
+        <w:t xml:space="preserve">, they had been very fast when trying to add and locate/fetch values that were input onto the </w:t>
+      </w:r>
+      <w:proofErr w:type="spellStart"/>
+      <w:r>
+        <w:rPr>
+          <w:szCs w:val="24"/>
+        </w:rPr>
+        <w:t>hashmap</w:t>
+      </w:r>
+      <w:proofErr w:type="spellEnd"/>
+      <w:r>
+        <w:rPr>
+          <w:szCs w:val="24"/>
+        </w:rPr>
+        <w:t xml:space="preserve"> with the keys associated, but we found that the setup of the </w:t>
+      </w:r>
+      <w:proofErr w:type="spellStart"/>
+      <w:r>
+        <w:rPr>
+          <w:szCs w:val="24"/>
+        </w:rPr>
+        <w:t>hashmap</w:t>
+      </w:r>
+      <w:proofErr w:type="spellEnd"/>
+      <w:r>
+        <w:rPr>
+          <w:szCs w:val="24"/>
+        </w:rPr>
+        <w:t xml:space="preserve"> was taking far too long and </w:t>
+      </w:r>
+      <w:r>
+        <w:rPr>
+          <w:szCs w:val="24"/>
+        </w:rPr>
+        <w:t xml:space="preserve">completely outweighed </w:t>
+      </w:r>
+      <w:r>
+        <w:rPr>
+          <w:szCs w:val="24"/>
+        </w:rPr>
+        <w:t>the possible, theoretical sp</w:t>
+      </w:r>
+      <w:r>
+        <w:rPr>
+          <w:szCs w:val="24"/>
+        </w:rPr>
+        <w:t>e</w:t>
+      </w:r>
+      <w:r>
+        <w:rPr>
+          <w:szCs w:val="24"/>
+        </w:rPr>
+        <w:t>edups</w:t>
+      </w:r>
+      <w:r>
+        <w:rPr>
+          <w:szCs w:val="24"/>
+        </w:rPr>
+        <w:t xml:space="preserve">. We decided that </w:t>
+      </w:r>
+      <w:proofErr w:type="spellStart"/>
+      <w:r>
+        <w:rPr>
+          <w:szCs w:val="24"/>
+        </w:rPr>
+        <w:t>hashmaps</w:t>
+      </w:r>
+      <w:proofErr w:type="spellEnd"/>
+      <w:r>
+        <w:rPr>
+          <w:szCs w:val="24"/>
+        </w:rPr>
+        <w:t xml:space="preserve"> were </w:t>
+      </w:r>
+      <w:r>
+        <w:rPr>
+          <w:szCs w:val="24"/>
+        </w:rPr>
+        <w:t xml:space="preserve">not </w:t>
+      </w:r>
+      <w:r>
+        <w:rPr>
+          <w:szCs w:val="24"/>
+        </w:rPr>
+        <w:t xml:space="preserve">the way to go to help us with this </w:t>
+      </w:r>
+      <w:proofErr w:type="gramStart"/>
+      <w:r>
+        <w:rPr>
+          <w:szCs w:val="24"/>
+        </w:rPr>
+        <w:t>particular problem</w:t>
+      </w:r>
+      <w:proofErr w:type="gramEnd"/>
+      <w:r>
+        <w:rPr>
+          <w:szCs w:val="24"/>
+        </w:rPr>
+        <w:t xml:space="preserve">. </w:t>
       </w:r>
     </w:p>
     <w:p>
       <w:pPr>
-        <w:rPr>
-          <w:szCs w:val="24"/>
-        </w:rPr>
-      </w:pPr>
+        <w:pStyle w:val="Heading1"/>
+        <w:rPr>
+          <w:sz w:val="40"/>
+          <w:szCs w:val="40"/>
+        </w:rPr>
+      </w:pPr>
+      <w:r>
+        <w:rPr>
+          <w:sz w:val="40"/>
+          <w:szCs w:val="40"/>
+        </w:rPr>
+        <w:lastRenderedPageBreak/>
+        <w:t>Finally, Our demo Code!</w:t>
+      </w:r>
     </w:p>
     <w:p>
       <w:pPr>
-        <w:pStyle w:val="Heading1"/>
-        <w:rPr>
-          <w:sz w:val="40"/>
-          <w:szCs w:val="40"/>
-        </w:rPr>
-      </w:pPr>
-      <w:r>
-        <w:rPr>
-          <w:sz w:val="40"/>
-          <w:szCs w:val="40"/>
-        </w:rPr>
-        <w:lastRenderedPageBreak/>
-        <w:t>Finally, Our demo Code!</w:t>
+        <w:rPr>
+          <w:szCs w:val="24"/>
+        </w:rPr>
+      </w:pPr>
+      <w:r>
+        <w:rPr>
+          <w:szCs w:val="24"/>
+        </w:rPr>
+        <w:t>Once we had run tests for all the possible improvements we could think of, we remembered that we need to be able to show our work in the demo, and this needs to be optimized for small inputs too. Hoping to get the best we could, we did the following to our code:</w:t>
       </w:r>
     </w:p>
     <w:p>
@@ -9738,9 +10048,11 @@
           <w:szCs w:val="24"/>
         </w:rPr>
       </w:pPr>
+      <w:bookmarkStart w:id="8" w:name="_GoBack"/>
+      <w:bookmarkEnd w:id="8"/>
     </w:p>
     <w:sectPr>
-      <w:headerReference w:type="default" r:id="rId25"/>
+      <w:headerReference w:type="default" r:id="rId27"/>
       <w:pgSz w:w="12240" w:h="15840" w:code="1"/>
       <w:pgMar w:top="720" w:right="1152" w:bottom="720" w:left="1152" w:header="0" w:footer="0" w:gutter="0"/>
       <w:pgNumType w:start="1"/>

</xml_diff>